<commit_message>
Change one important step for hbase configuration.
</commit_message>
<xml_diff>
--- a/Doc/Projektstatusbericht_Aufgabe_2.docx
+++ b/Doc/Projektstatusbericht_Aufgabe_2.docx
@@ -3224,7 +3224,37 @@
           <w:sz w:val="24"/>
           <w:szCs w:val="24"/>
         </w:rPr>
-        <w:t>/java-1.8.0-openjdk-amd64</w:t>
+        <w:t>/java-</w:t>
+      </w:r>
+      <w:r>
+        <w:rPr>
+          <w:color w:val="auto"/>
+          <w:sz w:val="24"/>
+          <w:szCs w:val="24"/>
+        </w:rPr>
+        <w:t>8-oracle</w:t>
+      </w:r>
+    </w:p>
+    <w:p>
+      <w:pPr>
+        <w:pStyle w:val="Listenabsatz"/>
+        <w:numPr>
+          <w:ilvl w:val="2"/>
+          <w:numId w:val="5"/>
+        </w:numPr>
+        <w:rPr>
+          <w:color w:val="auto"/>
+          <w:sz w:val="24"/>
+          <w:szCs w:val="24"/>
+        </w:rPr>
+      </w:pPr>
+      <w:r>
+        <w:rPr>
+          <w:color w:val="auto"/>
+          <w:sz w:val="24"/>
+          <w:szCs w:val="24"/>
+        </w:rPr>
+        <w:t>diese Zeile muss in usr/lib/hbase/hbase-1.1.4/conf/hbase-env.sh geändert werden (# wegnehmen um ein zu kommentieren)</w:t>
       </w:r>
     </w:p>
     <w:p>
@@ -4174,6 +4204,64 @@
         </w:rPr>
         <w:t>/</w:t>
       </w:r>
+      <w:r>
+        <w:rPr>
+          <w:color w:val="auto"/>
+          <w:sz w:val="24"/>
+          <w:szCs w:val="24"/>
+        </w:rPr>
+        <w:t xml:space="preserve"> </w:t>
+      </w:r>
+      <w:bookmarkStart w:id="0" w:name="_GoBack"/>
+      <w:bookmarkEnd w:id="0"/>
+      <w:r>
+        <w:rPr>
+          <w:color w:val="auto"/>
+          <w:sz w:val="24"/>
+          <w:szCs w:val="24"/>
+        </w:rPr>
+        <w:t>Dort den zweiten Eintrag von 127.0.1.1 ändern zu 127.0.0.1</w:t>
+      </w:r>
+    </w:p>
+    <w:p>
+      <w:pPr>
+        <w:pStyle w:val="Listenabsatz"/>
+        <w:numPr>
+          <w:ilvl w:val="0"/>
+          <w:numId w:val="5"/>
+        </w:numPr>
+        <w:rPr>
+          <w:color w:val="auto"/>
+          <w:sz w:val="24"/>
+          <w:szCs w:val="24"/>
+        </w:rPr>
+      </w:pPr>
+      <w:r>
+        <w:rPr>
+          <w:color w:val="auto"/>
+          <w:sz w:val="24"/>
+          <w:szCs w:val="24"/>
+        </w:rPr>
+        <w:t xml:space="preserve">Starten von </w:t>
+      </w:r>
+      <w:proofErr w:type="spellStart"/>
+      <w:r>
+        <w:rPr>
+          <w:color w:val="auto"/>
+          <w:sz w:val="24"/>
+          <w:szCs w:val="24"/>
+        </w:rPr>
+        <w:t>hbase</w:t>
+      </w:r>
+      <w:proofErr w:type="spellEnd"/>
+      <w:r>
+        <w:rPr>
+          <w:color w:val="auto"/>
+          <w:sz w:val="24"/>
+          <w:szCs w:val="24"/>
+        </w:rPr>
+        <w:t>:</w:t>
+      </w:r>
     </w:p>
     <w:p>
       <w:pPr>
@@ -4194,8 +4282,102 @@
           <w:sz w:val="24"/>
           <w:szCs w:val="24"/>
         </w:rPr>
-        <w:t>Dort den zweiten Eintrag von 127.0.1.1 ändern zu 127.0.0.1</w:t>
-      </w:r>
+        <w:t>c</w:t>
+      </w:r>
+      <w:r>
+        <w:rPr>
+          <w:color w:val="auto"/>
+          <w:sz w:val="24"/>
+          <w:szCs w:val="24"/>
+        </w:rPr>
+        <w:t xml:space="preserve">d </w:t>
+      </w:r>
+      <w:proofErr w:type="spellStart"/>
+      <w:r>
+        <w:rPr>
+          <w:color w:val="auto"/>
+          <w:sz w:val="24"/>
+          <w:szCs w:val="24"/>
+        </w:rPr>
+        <w:t>usr</w:t>
+      </w:r>
+      <w:proofErr w:type="spellEnd"/>
+      <w:r>
+        <w:rPr>
+          <w:color w:val="auto"/>
+          <w:sz w:val="24"/>
+          <w:szCs w:val="24"/>
+        </w:rPr>
+        <w:t>/</w:t>
+      </w:r>
+      <w:proofErr w:type="spellStart"/>
+      <w:r>
+        <w:rPr>
+          <w:color w:val="auto"/>
+          <w:sz w:val="24"/>
+          <w:szCs w:val="24"/>
+        </w:rPr>
+        <w:t>lib</w:t>
+      </w:r>
+      <w:proofErr w:type="spellEnd"/>
+      <w:r>
+        <w:rPr>
+          <w:color w:val="auto"/>
+          <w:sz w:val="24"/>
+          <w:szCs w:val="24"/>
+        </w:rPr>
+        <w:t>/</w:t>
+      </w:r>
+      <w:proofErr w:type="spellStart"/>
+      <w:r>
+        <w:rPr>
+          <w:color w:val="auto"/>
+          <w:sz w:val="24"/>
+          <w:szCs w:val="24"/>
+        </w:rPr>
+        <w:t>hbase</w:t>
+      </w:r>
+      <w:proofErr w:type="spellEnd"/>
+      <w:r>
+        <w:rPr>
+          <w:color w:val="auto"/>
+          <w:sz w:val="24"/>
+          <w:szCs w:val="24"/>
+        </w:rPr>
+        <w:t>/hbase-1.1.4/bin</w:t>
+      </w:r>
+    </w:p>
+    <w:p>
+      <w:pPr>
+        <w:pStyle w:val="Listenabsatz"/>
+        <w:numPr>
+          <w:ilvl w:val="1"/>
+          <w:numId w:val="5"/>
+        </w:numPr>
+        <w:rPr>
+          <w:color w:val="auto"/>
+          <w:sz w:val="24"/>
+          <w:szCs w:val="24"/>
+        </w:rPr>
+      </w:pPr>
+      <w:proofErr w:type="gramStart"/>
+      <w:r>
+        <w:rPr>
+          <w:color w:val="auto"/>
+          <w:sz w:val="24"/>
+          <w:szCs w:val="24"/>
+        </w:rPr>
+        <w:t>/.</w:t>
+      </w:r>
+      <w:r>
+        <w:rPr>
+          <w:color w:val="auto"/>
+          <w:sz w:val="24"/>
+          <w:szCs w:val="24"/>
+        </w:rPr>
+        <w:t>start-hbase.sh</w:t>
+      </w:r>
+      <w:proofErr w:type="gramEnd"/>
     </w:p>
     <w:p>
       <w:pPr>
@@ -4216,7 +4398,7 @@
           <w:sz w:val="24"/>
           <w:szCs w:val="24"/>
         </w:rPr>
-        <w:t xml:space="preserve">Starten von </w:t>
+        <w:t xml:space="preserve">Stoppen von </w:t>
       </w:r>
       <w:proofErr w:type="spellStart"/>
       <w:r>
@@ -4256,15 +4438,7 @@
           <w:sz w:val="24"/>
           <w:szCs w:val="24"/>
         </w:rPr>
-        <w:t>c</w:t>
-      </w:r>
-      <w:r>
-        <w:rPr>
-          <w:color w:val="auto"/>
-          <w:sz w:val="24"/>
-          <w:szCs w:val="24"/>
-        </w:rPr>
-        <w:t xml:space="preserve">d </w:t>
+        <w:t xml:space="preserve">cd </w:t>
       </w:r>
       <w:proofErr w:type="spellStart"/>
       <w:r>
@@ -4341,168 +4515,18 @@
           <w:sz w:val="24"/>
           <w:szCs w:val="24"/>
         </w:rPr>
-        <w:t>/.</w:t>
-      </w:r>
-      <w:r>
-        <w:rPr>
-          <w:color w:val="auto"/>
-          <w:sz w:val="24"/>
-          <w:szCs w:val="24"/>
-        </w:rPr>
-        <w:t>start-hbase.sh</w:t>
+        <w:t>/.stop-hbase.sh</w:t>
       </w:r>
       <w:proofErr w:type="gramEnd"/>
     </w:p>
     <w:p>
       <w:pPr>
-        <w:pStyle w:val="Listenabsatz"/>
-        <w:numPr>
-          <w:ilvl w:val="0"/>
-          <w:numId w:val="5"/>
-        </w:numPr>
-        <w:rPr>
-          <w:color w:val="auto"/>
-          <w:sz w:val="24"/>
-          <w:szCs w:val="24"/>
-        </w:rPr>
-      </w:pPr>
-      <w:r>
-        <w:rPr>
-          <w:color w:val="auto"/>
-          <w:sz w:val="24"/>
-          <w:szCs w:val="24"/>
-        </w:rPr>
-        <w:t xml:space="preserve">Stoppen von </w:t>
-      </w:r>
-      <w:proofErr w:type="spellStart"/>
-      <w:r>
-        <w:rPr>
-          <w:color w:val="auto"/>
-          <w:sz w:val="24"/>
-          <w:szCs w:val="24"/>
-        </w:rPr>
-        <w:t>hbase</w:t>
-      </w:r>
-      <w:proofErr w:type="spellEnd"/>
-      <w:r>
-        <w:rPr>
-          <w:color w:val="auto"/>
-          <w:sz w:val="24"/>
-          <w:szCs w:val="24"/>
-        </w:rPr>
-        <w:t>:</w:t>
-      </w:r>
-    </w:p>
-    <w:p>
-      <w:pPr>
-        <w:pStyle w:val="Listenabsatz"/>
-        <w:numPr>
-          <w:ilvl w:val="1"/>
-          <w:numId w:val="5"/>
-        </w:numPr>
-        <w:rPr>
-          <w:color w:val="auto"/>
-          <w:sz w:val="24"/>
-          <w:szCs w:val="24"/>
-        </w:rPr>
-      </w:pPr>
-      <w:r>
-        <w:rPr>
-          <w:color w:val="auto"/>
-          <w:sz w:val="24"/>
-          <w:szCs w:val="24"/>
-        </w:rPr>
-        <w:t xml:space="preserve">cd </w:t>
-      </w:r>
-      <w:proofErr w:type="spellStart"/>
-      <w:r>
-        <w:rPr>
-          <w:color w:val="auto"/>
-          <w:sz w:val="24"/>
-          <w:szCs w:val="24"/>
-        </w:rPr>
-        <w:t>usr</w:t>
-      </w:r>
-      <w:proofErr w:type="spellEnd"/>
-      <w:r>
-        <w:rPr>
-          <w:color w:val="auto"/>
-          <w:sz w:val="24"/>
-          <w:szCs w:val="24"/>
-        </w:rPr>
-        <w:t>/</w:t>
-      </w:r>
-      <w:proofErr w:type="spellStart"/>
-      <w:r>
-        <w:rPr>
-          <w:color w:val="auto"/>
-          <w:sz w:val="24"/>
-          <w:szCs w:val="24"/>
-        </w:rPr>
-        <w:t>lib</w:t>
-      </w:r>
-      <w:proofErr w:type="spellEnd"/>
-      <w:r>
-        <w:rPr>
-          <w:color w:val="auto"/>
-          <w:sz w:val="24"/>
-          <w:szCs w:val="24"/>
-        </w:rPr>
-        <w:t>/</w:t>
-      </w:r>
-      <w:proofErr w:type="spellStart"/>
-      <w:r>
-        <w:rPr>
-          <w:color w:val="auto"/>
-          <w:sz w:val="24"/>
-          <w:szCs w:val="24"/>
-        </w:rPr>
-        <w:t>hbase</w:t>
-      </w:r>
-      <w:proofErr w:type="spellEnd"/>
-      <w:r>
-        <w:rPr>
-          <w:color w:val="auto"/>
-          <w:sz w:val="24"/>
-          <w:szCs w:val="24"/>
-        </w:rPr>
-        <w:t>/hbase-1.1.4/bin</w:t>
-      </w:r>
-    </w:p>
-    <w:p>
-      <w:pPr>
-        <w:pStyle w:val="Listenabsatz"/>
-        <w:numPr>
-          <w:ilvl w:val="1"/>
-          <w:numId w:val="5"/>
-        </w:numPr>
-        <w:rPr>
-          <w:color w:val="auto"/>
-          <w:sz w:val="24"/>
-          <w:szCs w:val="24"/>
-        </w:rPr>
-      </w:pPr>
-      <w:proofErr w:type="gramStart"/>
-      <w:r>
-        <w:rPr>
-          <w:color w:val="auto"/>
-          <w:sz w:val="24"/>
-          <w:szCs w:val="24"/>
-        </w:rPr>
-        <w:t>/.stop-hbase.sh</w:t>
-      </w:r>
-      <w:proofErr w:type="gramEnd"/>
-    </w:p>
-    <w:p>
-      <w:pPr>
-        <w:rPr>
-          <w:color w:val="auto"/>
-          <w:sz w:val="24"/>
-          <w:szCs w:val="24"/>
-        </w:rPr>
-      </w:pPr>
-      <w:bookmarkStart w:id="0" w:name="_GoBack"/>
-      <w:bookmarkEnd w:id="0"/>
+        <w:rPr>
+          <w:color w:val="auto"/>
+          <w:sz w:val="24"/>
+          <w:szCs w:val="24"/>
+        </w:rPr>
+      </w:pPr>
     </w:p>
     <w:p>
       <w:pPr>
@@ -6055,6 +6079,7 @@
     <w:rsidRoot w:val="00FD4970"/>
     <w:rsid w:val="00131DB9"/>
     <w:rsid w:val="00C14620"/>
+    <w:rsid w:val="00E2650D"/>
     <w:rsid w:val="00FD4970"/>
     <w:rsid w:val="00FD524D"/>
   </w:rsids>
@@ -6812,6 +6837,12 @@
 </file>
 
 <file path=customXml/item1.xml><?xml version="1.0" encoding="utf-8"?>
+<mappings xmlns="http://schemas.microsoft.com/pics">
+  <picture>iVBORw0KGgoAAAANSUhEUgAAAIAAAAA+CAIAAABsnISZAAAAAXNSR0IArs4c6QAAAARnQU1BAACxjwv8YQUAAAAJcEhZcwAADsMAAA7DAcdvqGQAAAAZdEVYdFNvZnR3YXJlAEFkb2JlIEltYWdlUmVhZHlxyWU8AAAHVklEQVR4Xu1c641eRQzdTkDiP0j8B1EAiAIiUUBEA1EaiCgAaABoAGiAVJBUECrYDshBZ2VZtsfjufNARDe6iva7n2c89vFrPLP78M+Rf3+/e/fJRx+//uv1EW7/GZOXL1589+zZEPuHIerLxB8AAN9+/c3nn372+PiYKOEG4LKF9AcCgK+++PIGoK+pMxS//fKrjza3B5xR/r9cQl3fAPwPAZD0+POPPyHJoFbBI3LgJWIfX+LBRy2ijH375g3AFzIMaVHq4aCBF8uo758/DyOsWQOGgK/Mg58NaywmwQEsvCCg/+HVKyzbDKRO+NJYd+4BGIiEQdEwLeJVa0kPVCKmAyfSSbHIl6JKfIuPUJMWnsLgf7wXvVAjEMlQ6jIU9JhNaKA1LNSoAMriS1kD1S3zYBQmASRUOuiJaI4BWHtd086MBWA2kVc0LpoV08EPlJ00+B+zySIxAwj+/P2PEIMnAHyRTrUaSfARLwVPghcaFIfLInwZalwEiyONNhYPiZYByoIutEHwW7zB+8QJuData8olJsix9BVRXNEDaPKGOyHJADAJHbyxGgzzY0ApxFRZa+sBlqKd4j4AQ4QpkBDLCpdOPepwRDKg7u1Jz0B1a5NklMNqNZwg0DjVAfD+Z6bSi3nyAGOPHBA6MsXmFFSrt2V+i/AillgEQAtp1OEx0ACbb3XkDMHDwrR5McrpiE9P0rZVBCB0vkT8JwBMhNJaNgIQG9pdrlaasIbKtyKYvSkbo5nI3FViQqA9KQQAxiHZlVJgJfQMMTszfxGAMB70ATCqIQDJMw8AOMJYGOjw0I20kCYfeD3mKwzjp0yiXZwVC7/CD6wLGMd0DDgNQJ7Hcrvmt9qjjQmYZC56GQUgKe9Cw5eXTHJEHTYrxZgUo74qPQoADSSXQUJQq8DSQdwA0IrvCB3iwvhZF7JhDmiln+7KGeLBwpQ6ki0996MAmGW15JE9hCfgDKZglUDHYtmMMjUVHShpfoVbp4rqxUFZQUgywHsuGzObMsmER/+Rc7ZaEcM5AHOxhvHyYy5T3fu10r50EPMe4JMV87C8T0phCYCtPFzxDC7JbC0xM3dkGpVQuSH8KwHgUqBEswv1ds2MLRYNwaBECKAzWJgDpOiWbbCp/JgJZaOLJeENPooFMGLoTTgr+koCE12HFaDf3xnlkjVXAkenpS4GQBKp1Bu6DSA5AIuABnVXB2TGdbwPYpTuMjHcewFMq4dVk9nEatbdzKFjFEONWWqlQOAkHI6HueQiAPWg6SmL26sZFh/82KkjyRuAefu4AZjX4dQMNwBT6psffAMwr8OpGW4AptQ3P3gKgHn29wwP5oBt9GJXRYNstfuTPHbhLzfUEtaYEzPr/YFsZbi1xJMfWx6TayMA3LXmTWO9xfNnWxUtaBpzN6DCGkiM8l0r1xYA2I2oyG9oKj2cEBVw5Nn3had+Y3WHXOsBgDxyveWCOoBcfv3PA8C2zOWnCMAmuRYDMKkL01qphKDu4V0XmAoA++RaCQDbWOEjh46iU7gzO5chfbEWSLSPGcJMK4fvwrcLwFa5lgHAWzpem+YiWxhAwoHdfNDSvu5OJz4Eoyb8OQC75VoGAGzcaz8/U9TeELpCUp+0rLJ1PtpCAgVrDsBuudYAwLaoeYrap2owg0/dyc0GX2WZI6BK/ujSHJBrDQDeTIpnUloFvEdknrAiCilHbb+rfRAckGsNAN54u5ktlN8HojATePMf8raK6klzQK4FAPgSrXURtSu5z6v+bNaHhe6vbnX5hgRn5FoAgByNSvToFjAtjYTKNcQepPwS3DXtY9QZuRYA4HsAM30u7/UmDXh2O6I/ADgj1wIAfBU/2kvQRurju4HT54kZdol/nJFrAQDGZv2VpqEg4AsPk8+H2PFmUfcJW+JDjLoytuRaAIAR70IBqlffBWCI3QwAQ4xuAGIN3AB0LcMS3B4w9rcmwt3KsNbVAJ+ETUfIl0kJuxkPGGLUFbkl14Ic4MuStWWokW2enUclTMLzjPTKW3AuAMAHjcsbMV7P10/4K5+TB5lFAM7ItQAAvzUtHqd4t/VT+SbPPLsiAPOMRMBErgUAhD3ba804v/fxu9x5dkUA5hkJAIlcCwAAG59hLjiBbzK3thSe3VD7rwjAGbnWABA26IcyQXgg05ohrG3qHek6AAfkWgMAjCU8UyxiAO17J83/PFV476jIrg7AAbmWAdA6pG39ERqJj/wjLL5dk/c4Q4/BJN07AODrG/3J9cjdci0DAIIll0QQH4xCIVh4YZRIVOJJclcHqGNy/8tfrQuj+f3UrXJZALqNQxK0cuz8NSlMXj9gCWN0UQRN1r0gvE+uxQDkflBRTcX29QZi8sYgl9QFYJ9c6wHAWqGU8K5VDgAywbWzrZmbud2/yWLAXi7XFgC46CTEGySGtNBqewH1oQvSiKIVww+360UYKnJtBIBLZ7IN75fxwui1PXPSfeTtz7AsJsdrejccV8l1/4pSt5G8l+AGYK9+u7O/B+HBx9ogCCU3AAAAAElFTkSuQmCC</picture>
+</mappings>
+</file>
+
+<file path=customXml/item2.xml><?xml version="1.0" encoding="utf-8"?>
 <FormTemplates xmlns="http://schemas.microsoft.com/sharepoint/v3/contenttype/forms">
   <Display>DocumentLibraryForm</Display>
   <Edit>AssetEditForm</Edit>
@@ -6819,17 +6850,19 @@
 </FormTemplates>
 </file>
 
-<file path=customXml/item2.xml><?xml version="1.0" encoding="utf-8"?>
-<mappings xmlns="http://schemas.microsoft.com/pics">
-  <picture>iVBORw0KGgoAAAANSUhEUgAAAIAAAAA+CAIAAABsnISZAAAAAXNSR0IArs4c6QAAAARnQU1BAACxjwv8YQUAAAAJcEhZcwAADsMAAA7DAcdvqGQAAAAZdEVYdFNvZnR3YXJlAEFkb2JlIEltYWdlUmVhZHlxyWU8AAAHVklEQVR4Xu1c641eRQzdTkDiP0j8B1EAiAIiUUBEA1EaiCgAaABoAGiAVJBUECrYDshBZ2VZtsfjufNARDe6iva7n2c89vFrPLP78M+Rf3+/e/fJRx+//uv1EW7/GZOXL1589+zZEPuHIerLxB8AAN9+/c3nn372+PiYKOEG4LKF9AcCgK+++PIGoK+pMxS//fKrjza3B5xR/r9cQl3fAPwPAZD0+POPPyHJoFbBI3LgJWIfX+LBRy2ijH375g3AFzIMaVHq4aCBF8uo758/DyOsWQOGgK/Mg58NaywmwQEsvCCg/+HVKyzbDKRO+NJYd+4BGIiEQdEwLeJVa0kPVCKmAyfSSbHIl6JKfIuPUJMWnsLgf7wXvVAjEMlQ6jIU9JhNaKA1LNSoAMriS1kD1S3zYBQmASRUOuiJaI4BWHtd086MBWA2kVc0LpoV08EPlJ00+B+zySIxAwj+/P2PEIMnAHyRTrUaSfARLwVPghcaFIfLInwZalwEiyONNhYPiZYByoIutEHwW7zB+8QJuData8olJsix9BVRXNEDaPKGOyHJADAJHbyxGgzzY0ApxFRZa+sBlqKd4j4AQ4QpkBDLCpdOPepwRDKg7u1Jz0B1a5NklMNqNZwg0DjVAfD+Z6bSi3nyAGOPHBA6MsXmFFSrt2V+i/AillgEQAtp1OEx0ACbb3XkDMHDwrR5McrpiE9P0rZVBCB0vkT8JwBMhNJaNgIQG9pdrlaasIbKtyKYvSkbo5nI3FViQqA9KQQAxiHZlVJgJfQMMTszfxGAMB70ATCqIQDJMw8AOMJYGOjw0I20kCYfeD3mKwzjp0yiXZwVC7/CD6wLGMd0DDgNQJ7Hcrvmt9qjjQmYZC56GQUgKe9Cw5eXTHJEHTYrxZgUo74qPQoADSSXQUJQq8DSQdwA0IrvCB3iwvhZF7JhDmiln+7KGeLBwpQ6ki0996MAmGW15JE9hCfgDKZglUDHYtmMMjUVHShpfoVbp4rqxUFZQUgywHsuGzObMsmER/+Rc7ZaEcM5AHOxhvHyYy5T3fu10r50EPMe4JMV87C8T0phCYCtPFzxDC7JbC0xM3dkGpVQuSH8KwHgUqBEswv1ds2MLRYNwaBECKAzWJgDpOiWbbCp/JgJZaOLJeENPooFMGLoTTgr+koCE12HFaDf3xnlkjVXAkenpS4GQBKp1Bu6DSA5AIuABnVXB2TGdbwPYpTuMjHcewFMq4dVk9nEatbdzKFjFEONWWqlQOAkHI6HueQiAPWg6SmL26sZFh/82KkjyRuAefu4AZjX4dQMNwBT6psffAMwr8OpGW4AptQ3P3gKgHn29wwP5oBt9GJXRYNstfuTPHbhLzfUEtaYEzPr/YFsZbi1xJMfWx6TayMA3LXmTWO9xfNnWxUtaBpzN6DCGkiM8l0r1xYA2I2oyG9oKj2cEBVw5Nn3had+Y3WHXOsBgDxyveWCOoBcfv3PA8C2zOWnCMAmuRYDMKkL01qphKDu4V0XmAoA++RaCQDbWOEjh46iU7gzO5chfbEWSLSPGcJMK4fvwrcLwFa5lgHAWzpem+YiWxhAwoHdfNDSvu5OJz4Eoyb8OQC75VoGAGzcaz8/U9TeELpCUp+0rLJ1PtpCAgVrDsBuudYAwLaoeYrap2owg0/dyc0GX2WZI6BK/ujSHJBrDQDeTIpnUloFvEdknrAiCilHbb+rfRAckGsNAN54u5ktlN8HojATePMf8raK6klzQK4FAPgSrXURtSu5z6v+bNaHhe6vbnX5hgRn5FoAgByNSvToFjAtjYTKNcQepPwS3DXtY9QZuRYA4HsAM30u7/UmDXh2O6I/ADgj1wIAfBU/2kvQRurju4HT54kZdol/nJFrAQDGZv2VpqEg4AsPk8+H2PFmUfcJW+JDjLoytuRaAIAR70IBqlffBWCI3QwAQ4xuAGIN3AB0LcMS3B4w9rcmwt3KsNbVAJ+ETUfIl0kJuxkPGGLUFbkl14Ic4MuStWWokW2enUclTMLzjPTKW3AuAMAHjcsbMV7P10/4K5+TB5lFAM7ItQAAvzUtHqd4t/VT+SbPPLsiAPOMRMBErgUAhD3ba804v/fxu9x5dkUA5hkJAIlcCwAAG59hLjiBbzK3thSe3VD7rwjAGbnWABA26IcyQXgg05ohrG3qHek6AAfkWgMAjCU8UyxiAO17J83/PFV476jIrg7AAbmWAdA6pG39ERqJj/wjLL5dk/c4Q4/BJN07AODrG/3J9cjdci0DAIIll0QQH4xCIVh4YZRIVOJJclcHqGNy/8tfrQuj+f3UrXJZALqNQxK0cuz8NSlMXj9gCWN0UQRN1r0gvE+uxQDkflBRTcX29QZi8sYgl9QFYJ9c6wHAWqGU8K5VDgAywbWzrZmbud2/yWLAXi7XFgC46CTEGySGtNBqewH1oQvSiKIVww+360UYKnJtBIBLZ7IN75fxwui1PXPSfeTtz7AsJsdrejccV8l1/4pSt5G8l+AGYK9+u7O/B+HBx9ogCCU3AAAAAElFTkSuQmCC</picture>
-</mappings>
-</file>
-
 <file path=customXml/item3.xml><?xml version="1.0" encoding="utf-8"?>
 <b:Sources xmlns:b="http://schemas.openxmlformats.org/officeDocument/2006/bibliography" SelectedStyle="\APA.XSL" StyleName="APA"/>
 </file>
 
 <file path=customXml/itemProps1.xml><?xml version="1.0" encoding="utf-8"?>
+<ds:datastoreItem xmlns:ds="http://schemas.openxmlformats.org/officeDocument/2006/customXml" ds:itemID="{47E18979-C756-43FD-9D2A-15203E6A502A}">
+  <ds:schemaRefs>
+    <ds:schemaRef ds:uri="http://schemas.microsoft.com/pics"/>
+  </ds:schemaRefs>
+</ds:datastoreItem>
+</file>
+
+<file path=customXml/itemProps2.xml><?xml version="1.0" encoding="utf-8"?>
 <ds:datastoreItem xmlns:ds="http://schemas.openxmlformats.org/officeDocument/2006/customXml" ds:itemID="{51FBD1A1-449C-4EBE-BCFF-5A2F45398A1C}">
   <ds:schemaRefs>
     <ds:schemaRef ds:uri="http://schemas.microsoft.com/sharepoint/v3/contenttype/forms"/>
@@ -6837,16 +6870,8 @@
 </ds:datastoreItem>
 </file>
 
-<file path=customXml/itemProps2.xml><?xml version="1.0" encoding="utf-8"?>
-<ds:datastoreItem xmlns:ds="http://schemas.openxmlformats.org/officeDocument/2006/customXml" ds:itemID="{47E18979-C756-43FD-9D2A-15203E6A502A}">
-  <ds:schemaRefs>
-    <ds:schemaRef ds:uri="http://schemas.microsoft.com/pics"/>
-  </ds:schemaRefs>
-</ds:datastoreItem>
-</file>
-
 <file path=customXml/itemProps3.xml><?xml version="1.0" encoding="utf-8"?>
-<ds:datastoreItem xmlns:ds="http://schemas.openxmlformats.org/officeDocument/2006/customXml" ds:itemID="{915AB803-9765-4F4E-B868-9A99F507A9AE}">
+<ds:datastoreItem xmlns:ds="http://schemas.openxmlformats.org/officeDocument/2006/customXml" ds:itemID="{0CFC6F22-C90A-4DCD-97EF-FE62769A265D}">
   <ds:schemaRefs>
     <ds:schemaRef ds:uri="http://schemas.openxmlformats.org/officeDocument/2006/bibliography"/>
   </ds:schemaRefs>

</xml_diff>